<commit_message>
Neythan Léon - usuario Modificacion del documento TallerSolid01.doc
</commit_message>
<xml_diff>
--- a/Taller SOLID 01.docx
+++ b/Taller SOLID 01.docx
@@ -307,6 +307,45 @@
         <w:rPr>
           <w:b/>
         </w:rPr>
+        <w:t>Paquete Leche y Procesos</w:t>
+      </w:r>
+    </w:p>
+    <w:p>
+      <w:pPr>
+        <w:jc w:val="both"/>
+        <w:rPr>
+          <w:lang w:val="es-ES"/>
+        </w:rPr>
+      </w:pPr>
+      <w:r>
+        <w:t xml:space="preserve">En esos paquetes se está violando el OCP ya que la leche se implementa una función usar que se repite en dos tipos de leches diferentes y si se agrega un tercer tipo de leche es necesario crear una nueva clase con una nueva forma de implementar usar leche. Además en el paquete procesos, el proceso cambiar leche posee una función cambiarLeche_(tipo) para cada tipo diferente leche. La solución consiste en implementar una clase abstracta leche con un métodos abstracto usar(), que permite implementarlo de diferente forma para cada tipo de leche y además en la clase cambioLeche implementar una única función </w:t>
+      </w:r>
+      <w:r>
+        <w:rPr>
+          <w:lang w:val="es-ES"/>
+        </w:rPr>
+        <w:t>cambiar</w:t>
+      </w:r>
+      <w:r>
+        <w:rPr>
+          <w:lang w:val="es-ES"/>
+        </w:rPr>
+        <w:t>Leche que utilice un objeto Leche, creado en la clase cambioLeche.</w:t>
+      </w:r>
+      <w:bookmarkStart w:id="0" w:name="_GoBack"/>
+      <w:bookmarkEnd w:id="0"/>
+    </w:p>
+    <w:p>
+      <w:pPr>
+        <w:rPr>
+          <w:b/>
+        </w:rPr>
+      </w:pPr>
+      <w:r>
+        <w:rPr>
+          <w:b/>
+        </w:rPr>
+        <w:lastRenderedPageBreak/>
         <w:t>Paquete postres</w:t>
       </w:r>
     </w:p>
@@ -338,43 +377,8 @@
         </w:rPr>
       </w:pPr>
       <w:r>
-        <w:t xml:space="preserve">Se viola el OCP porque la clase </w:t>
-      </w:r>
-      <w:proofErr w:type="spellStart"/>
-      <w:r>
-        <w:t>OperacionesAderezo</w:t>
-      </w:r>
-      <w:proofErr w:type="spellEnd"/>
-      <w:r>
-        <w:t xml:space="preserve"> tiene código para cada tipo de postre, y si se agrega un nuevo postre habrá que modificar la clase. La solución es hacer que los métodos </w:t>
-      </w:r>
-      <w:proofErr w:type="spellStart"/>
-      <w:r>
-        <w:t>agregarAderezo</w:t>
-      </w:r>
-      <w:proofErr w:type="spellEnd"/>
-      <w:r>
-        <w:t xml:space="preserve"> y </w:t>
-      </w:r>
-      <w:proofErr w:type="spellStart"/>
-      <w:r>
-        <w:lastRenderedPageBreak/>
-        <w:t>quitarAderezo</w:t>
-      </w:r>
-      <w:proofErr w:type="spellEnd"/>
-      <w:r>
-        <w:t xml:space="preserve"> reciban un Postre, no un Helado o un Pastel. Además, esto permite usar el DIP, porque la clase </w:t>
-      </w:r>
-      <w:proofErr w:type="spellStart"/>
-      <w:r>
-        <w:t>OperacionesAderezo</w:t>
-      </w:r>
-      <w:proofErr w:type="spellEnd"/>
-      <w:r>
-        <w:t xml:space="preserve"> ya no depende de implementaciones de los postres, sino de la clase Postre.</w:t>
-      </w:r>
-      <w:bookmarkStart w:id="0" w:name="_GoBack"/>
-      <w:bookmarkEnd w:id="0"/>
+        <w:t>Se viola el OCP porque la clase OperacionesAderezo tiene código para cada tipo de postre, y si se agrega un nuevo postre habrá que modificar la clase. La solución es hacer que los métodos agregarAderezo y quitarAderezo reciban un Postre, no un Helado o un Pastel. Además, esto permite usar el DIP, porque la clase OperacionesAderezo ya no depende de implementaciones de los postres, sino de la clase Postre.</w:t>
+      </w:r>
     </w:p>
     <w:sectPr>
       <w:footerReference w:type="default" r:id="rId7"/>
@@ -446,7 +450,7 @@
           <w:rPr>
             <w:noProof/>
           </w:rPr>
-          <w:t>2</w:t>
+          <w:t>1</w:t>
         </w:r>
         <w:r>
           <w:rPr>

</xml_diff>

<commit_message>
Pocos cambios en el codigo y cambios en el documento final
</commit_message>
<xml_diff>
--- a/Taller SOLID 01.docx
+++ b/Taller SOLID 01.docx
@@ -1,6 +1,6 @@
 
 <file path=word/document.xml><?xml version="1.0" encoding="utf-8"?>
-<w:document xmlns:wpc="http://schemas.microsoft.com/office/word/2010/wordprocessingCanvas" xmlns:cx="http://schemas.microsoft.com/office/drawing/2014/chartex" xmlns:mc="http://schemas.openxmlformats.org/markup-compatibility/2006" xmlns:o="urn:schemas-microsoft-com:office:office" xmlns:r="http://schemas.openxmlformats.org/officeDocument/2006/relationships" xmlns:m="http://schemas.openxmlformats.org/officeDocument/2006/math" xmlns:v="urn:schemas-microsoft-com:vml" xmlns:wp14="http://schemas.microsoft.com/office/word/2010/wordprocessingDrawing" xmlns:wp="http://schemas.openxmlformats.org/drawingml/2006/wordprocessingDrawing" xmlns:w10="urn:schemas-microsoft-com:office:word" xmlns:w="http://schemas.openxmlformats.org/wordprocessingml/2006/main" xmlns:w14="http://schemas.microsoft.com/office/word/2010/wordml" xmlns:w15="http://schemas.microsoft.com/office/word/2012/wordml" xmlns:w16se="http://schemas.microsoft.com/office/word/2015/wordml/symex" xmlns:wpg="http://schemas.microsoft.com/office/word/2010/wordprocessingGroup" xmlns:wpi="http://schemas.microsoft.com/office/word/2010/wordprocessingInk" xmlns:wne="http://schemas.microsoft.com/office/word/2006/wordml" xmlns:wps="http://schemas.microsoft.com/office/word/2010/wordprocessingShape" mc:Ignorable="w14 w15 w16se wp14">
+<w:document xmlns:wpc="http://schemas.microsoft.com/office/word/2010/wordprocessingCanvas" xmlns:cx="http://schemas.microsoft.com/office/drawing/2014/chartex" xmlns:cx1="http://schemas.microsoft.com/office/drawing/2015/9/8/chartex" xmlns:cx2="http://schemas.microsoft.com/office/drawing/2015/10/21/chartex" xmlns:cx3="http://schemas.microsoft.com/office/drawing/2016/5/9/chartex" xmlns:cx4="http://schemas.microsoft.com/office/drawing/2016/5/10/chartex" xmlns:cx5="http://schemas.microsoft.com/office/drawing/2016/5/11/chartex" xmlns:cx6="http://schemas.microsoft.com/office/drawing/2016/5/12/chartex" xmlns:cx7="http://schemas.microsoft.com/office/drawing/2016/5/13/chartex" xmlns:cx8="http://schemas.microsoft.com/office/drawing/2016/5/14/chartex" xmlns:mc="http://schemas.openxmlformats.org/markup-compatibility/2006" xmlns:aink="http://schemas.microsoft.com/office/drawing/2016/ink" xmlns:am3d="http://schemas.microsoft.com/office/drawing/2017/model3d" xmlns:o="urn:schemas-microsoft-com:office:office" xmlns:r="http://schemas.openxmlformats.org/officeDocument/2006/relationships" xmlns:m="http://schemas.openxmlformats.org/officeDocument/2006/math" xmlns:v="urn:schemas-microsoft-com:vml" xmlns:wp14="http://schemas.microsoft.com/office/word/2010/wordprocessingDrawing" xmlns:wp="http://schemas.openxmlformats.org/drawingml/2006/wordprocessingDrawing" xmlns:w10="urn:schemas-microsoft-com:office:word" xmlns:w="http://schemas.openxmlformats.org/wordprocessingml/2006/main" xmlns:w14="http://schemas.microsoft.com/office/word/2010/wordml" xmlns:w15="http://schemas.microsoft.com/office/word/2012/wordml" xmlns:w16cid="http://schemas.microsoft.com/office/word/2016/wordml/cid" xmlns:w16se="http://schemas.microsoft.com/office/word/2015/wordml/symex" xmlns:wpg="http://schemas.microsoft.com/office/word/2010/wordprocessingGroup" xmlns:wpi="http://schemas.microsoft.com/office/word/2010/wordprocessingInk" xmlns:wne="http://schemas.microsoft.com/office/word/2006/wordml" xmlns:wps="http://schemas.microsoft.com/office/word/2010/wordprocessingShape" mc:Ignorable="w14 w15 w16se w16cid wp14">
   <w:body>
     <w:p>
       <w:pPr>
@@ -318,8 +318,39 @@
         </w:rPr>
       </w:pPr>
       <w:r>
-        <w:t xml:space="preserve">En esos paquetes se está violando el OCP ya que la leche se implementa una función usar que se repite en dos tipos de leches diferentes y si se agrega un tercer tipo de leche es necesario crear una nueva clase con una nueva forma de implementar usar leche. Además en el paquete procesos, el proceso cambiar leche posee una función cambiarLeche_(tipo) para cada tipo diferente leche. La solución consiste en implementar una clase abstracta leche con un métodos abstracto usar(), que permite implementarlo de diferente forma para cada tipo de leche y además en la clase cambioLeche implementar una única función </w:t>
-      </w:r>
+        <w:t xml:space="preserve">En esos paquetes se está violando el OCP ya que la leche se implementa una función usar que se repite en dos tipos de leches diferentes y si se agrega un tercer tipo de leche es necesario crear una nueva clase con una nueva forma de implementar usar leche. </w:t>
+      </w:r>
+      <w:r>
+        <w:t>Además,</w:t>
+      </w:r>
+      <w:r>
+        <w:t xml:space="preserve"> en el paquete procesos, el proceso cambiar leche posee una función </w:t>
+      </w:r>
+      <w:proofErr w:type="spellStart"/>
+      <w:r>
+        <w:t>cambiarLeche</w:t>
+      </w:r>
+      <w:proofErr w:type="spellEnd"/>
+      <w:r>
+        <w:t xml:space="preserve">_(tipo) para cada tipo diferente leche. La solución consiste en implementar una clase abstracta leche con un método abstracto </w:t>
+      </w:r>
+      <w:proofErr w:type="gramStart"/>
+      <w:r>
+        <w:t>usar(</w:t>
+      </w:r>
+      <w:proofErr w:type="gramEnd"/>
+      <w:r>
+        <w:t xml:space="preserve">), que permite implementarlo de diferente forma para cada tipo de leche y además en la clase </w:t>
+      </w:r>
+      <w:proofErr w:type="spellStart"/>
+      <w:r>
+        <w:t>cambioLeche</w:t>
+      </w:r>
+      <w:proofErr w:type="spellEnd"/>
+      <w:r>
+        <w:t xml:space="preserve"> implementar una única función </w:t>
+      </w:r>
+      <w:proofErr w:type="spellStart"/>
       <w:r>
         <w:rPr>
           <w:lang w:val="es-ES"/>
@@ -330,58 +361,928 @@
         <w:rPr>
           <w:lang w:val="es-ES"/>
         </w:rPr>
-        <w:t>Leche que utilice un objeto Leche, creado en la clase cambioLeche.</w:t>
-      </w:r>
+        <w:t>Leche</w:t>
+      </w:r>
+      <w:proofErr w:type="spellEnd"/>
+      <w:r>
+        <w:rPr>
+          <w:lang w:val="es-ES"/>
+        </w:rPr>
+        <w:t xml:space="preserve"> que utilice un objeto Leche, creado en la clase </w:t>
+      </w:r>
+      <w:proofErr w:type="spellStart"/>
+      <w:r>
+        <w:rPr>
+          <w:lang w:val="es-ES"/>
+        </w:rPr>
+        <w:t>cambioLeche</w:t>
+      </w:r>
+      <w:proofErr w:type="spellEnd"/>
+      <w:r>
+        <w:rPr>
+          <w:lang w:val="es-ES"/>
+        </w:rPr>
+        <w:t>.</w:t>
+      </w:r>
+      <w:r>
+        <w:rPr>
+          <w:lang w:val="es-ES"/>
+        </w:rPr>
+        <w:t xml:space="preserve"> </w:t>
+      </w:r>
+    </w:p>
+    <w:p>
+      <w:pPr>
+        <w:jc w:val="both"/>
+        <w:rPr>
+          <w:lang w:val="es-ES"/>
+        </w:rPr>
+      </w:pPr>
+      <w:r>
+        <w:rPr>
+          <w:noProof/>
+        </w:rPr>
+        <w:lastRenderedPageBreak/>
+        <w:drawing>
+          <wp:inline distT="0" distB="0" distL="0" distR="0" wp14:anchorId="5BAD95F0" wp14:editId="5B13AB93">
+            <wp:extent cx="2867025" cy="2064258"/>
+            <wp:effectExtent l="0" t="0" r="0" b="0"/>
+            <wp:docPr id="1" name="Imagen 1"/>
+            <wp:cNvGraphicFramePr>
+              <a:graphicFrameLocks xmlns:a="http://schemas.openxmlformats.org/drawingml/2006/main" noChangeAspect="1"/>
+            </wp:cNvGraphicFramePr>
+            <a:graphic xmlns:a="http://schemas.openxmlformats.org/drawingml/2006/main">
+              <a:graphicData uri="http://schemas.openxmlformats.org/drawingml/2006/picture">
+                <pic:pic xmlns:pic="http://schemas.openxmlformats.org/drawingml/2006/picture">
+                  <pic:nvPicPr>
+                    <pic:cNvPr id="1" name=""/>
+                    <pic:cNvPicPr/>
+                  </pic:nvPicPr>
+                  <pic:blipFill>
+                    <a:blip r:embed="rId7"/>
+                    <a:stretch>
+                      <a:fillRect/>
+                    </a:stretch>
+                  </pic:blipFill>
+                  <pic:spPr>
+                    <a:xfrm>
+                      <a:off x="0" y="0"/>
+                      <a:ext cx="2869769" cy="2066233"/>
+                    </a:xfrm>
+                    <a:prstGeom prst="rect">
+                      <a:avLst/>
+                    </a:prstGeom>
+                  </pic:spPr>
+                </pic:pic>
+              </a:graphicData>
+            </a:graphic>
+          </wp:inline>
+        </w:drawing>
+      </w:r>
+      <w:r>
+        <w:rPr>
+          <w:lang w:val="es-ES"/>
+        </w:rPr>
+        <w:t xml:space="preserve"> </w:t>
+      </w:r>
+      <w:r>
+        <w:rPr>
+          <w:noProof/>
+        </w:rPr>
+        <w:drawing>
+          <wp:inline distT="0" distB="0" distL="0" distR="0" wp14:anchorId="3B94231E" wp14:editId="03BFFF4B">
+            <wp:extent cx="2783512" cy="2052955"/>
+            <wp:effectExtent l="0" t="0" r="0" b="4445"/>
+            <wp:docPr id="2" name="Imagen 2"/>
+            <wp:cNvGraphicFramePr>
+              <a:graphicFrameLocks xmlns:a="http://schemas.openxmlformats.org/drawingml/2006/main" noChangeAspect="1"/>
+            </wp:cNvGraphicFramePr>
+            <a:graphic xmlns:a="http://schemas.openxmlformats.org/drawingml/2006/main">
+              <a:graphicData uri="http://schemas.openxmlformats.org/drawingml/2006/picture">
+                <pic:pic xmlns:pic="http://schemas.openxmlformats.org/drawingml/2006/picture">
+                  <pic:nvPicPr>
+                    <pic:cNvPr id="1" name=""/>
+                    <pic:cNvPicPr/>
+                  </pic:nvPicPr>
+                  <pic:blipFill>
+                    <a:blip r:embed="rId8"/>
+                    <a:stretch>
+                      <a:fillRect/>
+                    </a:stretch>
+                  </pic:blipFill>
+                  <pic:spPr>
+                    <a:xfrm>
+                      <a:off x="0" y="0"/>
+                      <a:ext cx="2792530" cy="2059606"/>
+                    </a:xfrm>
+                    <a:prstGeom prst="rect">
+                      <a:avLst/>
+                    </a:prstGeom>
+                  </pic:spPr>
+                </pic:pic>
+              </a:graphicData>
+            </a:graphic>
+          </wp:inline>
+        </w:drawing>
+      </w:r>
+    </w:p>
+    <w:p>
+      <w:pPr>
+        <w:jc w:val="center"/>
+        <w:rPr>
+          <w:lang w:val="es-ES"/>
+        </w:rPr>
+      </w:pPr>
+      <w:r>
+        <w:rPr>
+          <w:noProof/>
+        </w:rPr>
+        <w:drawing>
+          <wp:inline distT="0" distB="0" distL="0" distR="0" wp14:anchorId="4B7B5CE3" wp14:editId="2DB64A63">
+            <wp:extent cx="4610100" cy="3495675"/>
+            <wp:effectExtent l="0" t="0" r="0" b="9525"/>
+            <wp:docPr id="3" name="Imagen 3"/>
+            <wp:cNvGraphicFramePr>
+              <a:graphicFrameLocks xmlns:a="http://schemas.openxmlformats.org/drawingml/2006/main" noChangeAspect="1"/>
+            </wp:cNvGraphicFramePr>
+            <a:graphic xmlns:a="http://schemas.openxmlformats.org/drawingml/2006/main">
+              <a:graphicData uri="http://schemas.openxmlformats.org/drawingml/2006/picture">
+                <pic:pic xmlns:pic="http://schemas.openxmlformats.org/drawingml/2006/picture">
+                  <pic:nvPicPr>
+                    <pic:cNvPr id="1" name=""/>
+                    <pic:cNvPicPr/>
+                  </pic:nvPicPr>
+                  <pic:blipFill>
+                    <a:blip r:embed="rId9"/>
+                    <a:stretch>
+                      <a:fillRect/>
+                    </a:stretch>
+                  </pic:blipFill>
+                  <pic:spPr>
+                    <a:xfrm>
+                      <a:off x="0" y="0"/>
+                      <a:ext cx="4610100" cy="3495675"/>
+                    </a:xfrm>
+                    <a:prstGeom prst="rect">
+                      <a:avLst/>
+                    </a:prstGeom>
+                  </pic:spPr>
+                </pic:pic>
+              </a:graphicData>
+            </a:graphic>
+          </wp:inline>
+        </w:drawing>
+      </w:r>
+    </w:p>
+    <w:p>
+      <w:pPr>
+        <w:rPr>
+          <w:lang w:val="es-ES"/>
+        </w:rPr>
+      </w:pPr>
+      <w:r>
+        <w:rPr>
+          <w:lang w:val="es-ES"/>
+        </w:rPr>
+        <w:t>Las imágenes mostradas previamente corresponden a las clases que poseían los errores previamente explicados.</w:t>
+      </w:r>
+    </w:p>
+    <w:p>
+      <w:pPr>
+        <w:rPr>
+          <w:lang w:val="es-ES"/>
+        </w:rPr>
+      </w:pPr>
+      <w:r>
+        <w:rPr>
+          <w:lang w:val="es-ES"/>
+        </w:rPr>
+        <w:t xml:space="preserve">A continuación, se presenta la solución propuesta. </w:t>
+      </w:r>
+    </w:p>
+    <w:p>
+      <w:pPr>
+        <w:rPr>
+          <w:lang w:val="es-ES"/>
+        </w:rPr>
+      </w:pPr>
+      <w:r>
+        <w:rPr>
+          <w:noProof/>
+        </w:rPr>
+        <w:drawing>
+          <wp:inline distT="0" distB="0" distL="0" distR="0" wp14:anchorId="21DE1804" wp14:editId="09598363">
+            <wp:extent cx="2402840" cy="2114436"/>
+            <wp:effectExtent l="0" t="0" r="0" b="635"/>
+            <wp:docPr id="4" name="Imagen 4"/>
+            <wp:cNvGraphicFramePr>
+              <a:graphicFrameLocks xmlns:a="http://schemas.openxmlformats.org/drawingml/2006/main" noChangeAspect="1"/>
+            </wp:cNvGraphicFramePr>
+            <a:graphic xmlns:a="http://schemas.openxmlformats.org/drawingml/2006/main">
+              <a:graphicData uri="http://schemas.openxmlformats.org/drawingml/2006/picture">
+                <pic:pic xmlns:pic="http://schemas.openxmlformats.org/drawingml/2006/picture">
+                  <pic:nvPicPr>
+                    <pic:cNvPr id="1" name=""/>
+                    <pic:cNvPicPr/>
+                  </pic:nvPicPr>
+                  <pic:blipFill>
+                    <a:blip r:embed="rId10"/>
+                    <a:stretch>
+                      <a:fillRect/>
+                    </a:stretch>
+                  </pic:blipFill>
+                  <pic:spPr>
+                    <a:xfrm>
+                      <a:off x="0" y="0"/>
+                      <a:ext cx="2412027" cy="2122520"/>
+                    </a:xfrm>
+                    <a:prstGeom prst="rect">
+                      <a:avLst/>
+                    </a:prstGeom>
+                  </pic:spPr>
+                </pic:pic>
+              </a:graphicData>
+            </a:graphic>
+          </wp:inline>
+        </w:drawing>
+      </w:r>
+      <w:r>
+        <w:rPr>
+          <w:lang w:val="es-ES"/>
+        </w:rPr>
+        <w:t xml:space="preserve"> </w:t>
+      </w:r>
+      <w:r>
+        <w:rPr>
+          <w:noProof/>
+        </w:rPr>
+        <w:drawing>
+          <wp:inline distT="0" distB="0" distL="0" distR="0" wp14:anchorId="694524FA" wp14:editId="049D4863">
+            <wp:extent cx="3248025" cy="2114550"/>
+            <wp:effectExtent l="0" t="0" r="9525" b="0"/>
+            <wp:docPr id="5" name="Imagen 5"/>
+            <wp:cNvGraphicFramePr>
+              <a:graphicFrameLocks xmlns:a="http://schemas.openxmlformats.org/drawingml/2006/main" noChangeAspect="1"/>
+            </wp:cNvGraphicFramePr>
+            <a:graphic xmlns:a="http://schemas.openxmlformats.org/drawingml/2006/main">
+              <a:graphicData uri="http://schemas.openxmlformats.org/drawingml/2006/picture">
+                <pic:pic xmlns:pic="http://schemas.openxmlformats.org/drawingml/2006/picture">
+                  <pic:nvPicPr>
+                    <pic:cNvPr id="1" name=""/>
+                    <pic:cNvPicPr/>
+                  </pic:nvPicPr>
+                  <pic:blipFill>
+                    <a:blip r:embed="rId11"/>
+                    <a:stretch>
+                      <a:fillRect/>
+                    </a:stretch>
+                  </pic:blipFill>
+                  <pic:spPr>
+                    <a:xfrm>
+                      <a:off x="0" y="0"/>
+                      <a:ext cx="3253056" cy="2117825"/>
+                    </a:xfrm>
+                    <a:prstGeom prst="rect">
+                      <a:avLst/>
+                    </a:prstGeom>
+                  </pic:spPr>
+                </pic:pic>
+              </a:graphicData>
+            </a:graphic>
+          </wp:inline>
+        </w:drawing>
+      </w:r>
+    </w:p>
+    <w:p>
+      <w:pPr>
+        <w:rPr>
+          <w:lang w:val="es-ES"/>
+        </w:rPr>
+      </w:pPr>
+      <w:r>
+        <w:rPr>
+          <w:noProof/>
+        </w:rPr>
+        <w:lastRenderedPageBreak/>
+        <w:drawing>
+          <wp:inline distT="0" distB="0" distL="0" distR="0" wp14:anchorId="5DA266A0" wp14:editId="64AB0275">
+            <wp:extent cx="3743325" cy="2066925"/>
+            <wp:effectExtent l="0" t="0" r="9525" b="9525"/>
+            <wp:docPr id="6" name="Imagen 6"/>
+            <wp:cNvGraphicFramePr>
+              <a:graphicFrameLocks xmlns:a="http://schemas.openxmlformats.org/drawingml/2006/main" noChangeAspect="1"/>
+            </wp:cNvGraphicFramePr>
+            <a:graphic xmlns:a="http://schemas.openxmlformats.org/drawingml/2006/main">
+              <a:graphicData uri="http://schemas.openxmlformats.org/drawingml/2006/picture">
+                <pic:pic xmlns:pic="http://schemas.openxmlformats.org/drawingml/2006/picture">
+                  <pic:nvPicPr>
+                    <pic:cNvPr id="1" name=""/>
+                    <pic:cNvPicPr/>
+                  </pic:nvPicPr>
+                  <pic:blipFill>
+                    <a:blip r:embed="rId12"/>
+                    <a:stretch>
+                      <a:fillRect/>
+                    </a:stretch>
+                  </pic:blipFill>
+                  <pic:spPr>
+                    <a:xfrm>
+                      <a:off x="0" y="0"/>
+                      <a:ext cx="3743325" cy="2066925"/>
+                    </a:xfrm>
+                    <a:prstGeom prst="rect">
+                      <a:avLst/>
+                    </a:prstGeom>
+                  </pic:spPr>
+                </pic:pic>
+              </a:graphicData>
+            </a:graphic>
+          </wp:inline>
+        </w:drawing>
+      </w:r>
+      <w:r>
+        <w:rPr>
+          <w:lang w:val="es-ES"/>
+        </w:rPr>
+        <w:t xml:space="preserve"> </w:t>
+      </w:r>
+      <w:r>
+        <w:rPr>
+          <w:noProof/>
+        </w:rPr>
+        <w:drawing>
+          <wp:inline distT="0" distB="0" distL="0" distR="0" wp14:anchorId="62E54EFF" wp14:editId="3754512A">
+            <wp:extent cx="2657475" cy="2453254"/>
+            <wp:effectExtent l="0" t="0" r="0" b="4445"/>
+            <wp:docPr id="7" name="Imagen 7"/>
+            <wp:cNvGraphicFramePr>
+              <a:graphicFrameLocks xmlns:a="http://schemas.openxmlformats.org/drawingml/2006/main" noChangeAspect="1"/>
+            </wp:cNvGraphicFramePr>
+            <a:graphic xmlns:a="http://schemas.openxmlformats.org/drawingml/2006/main">
+              <a:graphicData uri="http://schemas.openxmlformats.org/drawingml/2006/picture">
+                <pic:pic xmlns:pic="http://schemas.openxmlformats.org/drawingml/2006/picture">
+                  <pic:nvPicPr>
+                    <pic:cNvPr id="1" name=""/>
+                    <pic:cNvPicPr/>
+                  </pic:nvPicPr>
+                  <pic:blipFill>
+                    <a:blip r:embed="rId13"/>
+                    <a:stretch>
+                      <a:fillRect/>
+                    </a:stretch>
+                  </pic:blipFill>
+                  <pic:spPr>
+                    <a:xfrm>
+                      <a:off x="0" y="0"/>
+                      <a:ext cx="2678350" cy="2472525"/>
+                    </a:xfrm>
+                    <a:prstGeom prst="rect">
+                      <a:avLst/>
+                    </a:prstGeom>
+                  </pic:spPr>
+                </pic:pic>
+              </a:graphicData>
+            </a:graphic>
+          </wp:inline>
+        </w:drawing>
+      </w:r>
+      <w:r>
+        <w:rPr>
+          <w:lang w:val="es-ES"/>
+        </w:rPr>
+        <w:t xml:space="preserve"> </w:t>
+      </w:r>
+      <w:r>
+        <w:rPr>
+          <w:noProof/>
+        </w:rPr>
+        <w:drawing>
+          <wp:inline distT="0" distB="0" distL="0" distR="0" wp14:anchorId="5B0E2F1A" wp14:editId="07245D77">
+            <wp:extent cx="2943225" cy="2454910"/>
+            <wp:effectExtent l="0" t="0" r="9525" b="2540"/>
+            <wp:docPr id="8" name="Imagen 8"/>
+            <wp:cNvGraphicFramePr>
+              <a:graphicFrameLocks xmlns:a="http://schemas.openxmlformats.org/drawingml/2006/main" noChangeAspect="1"/>
+            </wp:cNvGraphicFramePr>
+            <a:graphic xmlns:a="http://schemas.openxmlformats.org/drawingml/2006/main">
+              <a:graphicData uri="http://schemas.openxmlformats.org/drawingml/2006/picture">
+                <pic:pic xmlns:pic="http://schemas.openxmlformats.org/drawingml/2006/picture">
+                  <pic:nvPicPr>
+                    <pic:cNvPr id="1" name=""/>
+                    <pic:cNvPicPr/>
+                  </pic:nvPicPr>
+                  <pic:blipFill>
+                    <a:blip r:embed="rId14"/>
+                    <a:stretch>
+                      <a:fillRect/>
+                    </a:stretch>
+                  </pic:blipFill>
+                  <pic:spPr>
+                    <a:xfrm>
+                      <a:off x="0" y="0"/>
+                      <a:ext cx="2947276" cy="2458289"/>
+                    </a:xfrm>
+                    <a:prstGeom prst="rect">
+                      <a:avLst/>
+                    </a:prstGeom>
+                  </pic:spPr>
+                </pic:pic>
+              </a:graphicData>
+            </a:graphic>
+          </wp:inline>
+        </w:drawing>
+      </w:r>
+    </w:p>
+    <w:p>
+      <w:pPr>
+        <w:jc w:val="both"/>
+        <w:rPr>
+          <w:lang w:val="es-ES"/>
+        </w:rPr>
+      </w:pPr>
+    </w:p>
+    <w:p>
+      <w:pPr>
+        <w:rPr>
+          <w:b/>
+        </w:rPr>
+      </w:pPr>
+      <w:proofErr w:type="gramStart"/>
+      <w:r>
+        <w:rPr>
+          <w:b/>
+        </w:rPr>
+        <w:t>Paquete postres</w:t>
+      </w:r>
+      <w:proofErr w:type="gramEnd"/>
+    </w:p>
+    <w:p>
+      <w:r>
+        <w:t>Se está violando el SRP puesto que en la clase Helado y Pastel hay responsabilidades que no pertenecen a las mismas, en este caso la de calcular el precio final de ambos</w:t>
+      </w:r>
+      <w:r>
+        <w:t xml:space="preserve"> la solución para este problema fue crear una clase Postre con los principales atributos de cada uno de los postres incluyendo el precio parcial de la cual extenderán todos los posibles postres que se creen posteriormente.</w:t>
+      </w:r>
+      <w:r>
+        <w:t xml:space="preserve"> Adicionalmente se viola el OCP, ya que </w:t>
+      </w:r>
+      <w:r>
+        <w:t xml:space="preserve">el método no está directamente relacionado con el producto, el cálculo del precio </w:t>
+      </w:r>
+      <w:r>
+        <w:t xml:space="preserve">no </w:t>
+      </w:r>
+      <w:r>
+        <w:t>es el mismo</w:t>
+      </w:r>
+      <w:r>
+        <w:t xml:space="preserve"> para cada tipo de postre entonces la clase esta expuesta a modificaciones para lo cual se creo una clase aparte llamada </w:t>
+      </w:r>
+      <w:proofErr w:type="spellStart"/>
+      <w:r>
+        <w:t>CalcularPrecioPostres</w:t>
+      </w:r>
+      <w:proofErr w:type="spellEnd"/>
+      <w:r>
+        <w:t xml:space="preserve"> la cual será la encargada de manejar el precio del postre que se </w:t>
+      </w:r>
+      <w:proofErr w:type="spellStart"/>
+      <w:r>
+        <w:t>envia</w:t>
+      </w:r>
+      <w:proofErr w:type="spellEnd"/>
+      <w:r>
+        <w:t xml:space="preserve"> como parámetro dependiendo de sus características. </w:t>
+      </w:r>
+    </w:p>
+    <w:p>
+      <w:r>
+        <w:rPr>
+          <w:noProof/>
+        </w:rPr>
+        <w:drawing>
+          <wp:inline distT="0" distB="0" distL="0" distR="0" wp14:anchorId="22484F87" wp14:editId="56FF212B">
+            <wp:extent cx="5200650" cy="2132330"/>
+            <wp:effectExtent l="0" t="0" r="0" b="1270"/>
+            <wp:docPr id="9" name="Imagen 9"/>
+            <wp:cNvGraphicFramePr>
+              <a:graphicFrameLocks xmlns:a="http://schemas.openxmlformats.org/drawingml/2006/main" noChangeAspect="1"/>
+            </wp:cNvGraphicFramePr>
+            <a:graphic xmlns:a="http://schemas.openxmlformats.org/drawingml/2006/main">
+              <a:graphicData uri="http://schemas.openxmlformats.org/drawingml/2006/picture">
+                <pic:pic xmlns:pic="http://schemas.openxmlformats.org/drawingml/2006/picture">
+                  <pic:nvPicPr>
+                    <pic:cNvPr id="1" name=""/>
+                    <pic:cNvPicPr/>
+                  </pic:nvPicPr>
+                  <pic:blipFill>
+                    <a:blip r:embed="rId15"/>
+                    <a:stretch>
+                      <a:fillRect/>
+                    </a:stretch>
+                  </pic:blipFill>
+                  <pic:spPr>
+                    <a:xfrm>
+                      <a:off x="0" y="0"/>
+                      <a:ext cx="5204407" cy="2133870"/>
+                    </a:xfrm>
+                    <a:prstGeom prst="rect">
+                      <a:avLst/>
+                    </a:prstGeom>
+                  </pic:spPr>
+                </pic:pic>
+              </a:graphicData>
+            </a:graphic>
+          </wp:inline>
+        </w:drawing>
+      </w:r>
+    </w:p>
+    <w:p>
+      <w:r>
+        <w:rPr>
+          <w:noProof/>
+        </w:rPr>
+        <w:lastRenderedPageBreak/>
+        <w:drawing>
+          <wp:inline distT="0" distB="0" distL="0" distR="0" wp14:anchorId="39F8D431" wp14:editId="6E0123BF">
+            <wp:extent cx="5600700" cy="2313305"/>
+            <wp:effectExtent l="0" t="0" r="0" b="0"/>
+            <wp:docPr id="10" name="Imagen 10"/>
+            <wp:cNvGraphicFramePr>
+              <a:graphicFrameLocks xmlns:a="http://schemas.openxmlformats.org/drawingml/2006/main" noChangeAspect="1"/>
+            </wp:cNvGraphicFramePr>
+            <a:graphic xmlns:a="http://schemas.openxmlformats.org/drawingml/2006/main">
+              <a:graphicData uri="http://schemas.openxmlformats.org/drawingml/2006/picture">
+                <pic:pic xmlns:pic="http://schemas.openxmlformats.org/drawingml/2006/picture">
+                  <pic:nvPicPr>
+                    <pic:cNvPr id="1" name=""/>
+                    <pic:cNvPicPr/>
+                  </pic:nvPicPr>
+                  <pic:blipFill>
+                    <a:blip r:embed="rId16"/>
+                    <a:stretch>
+                      <a:fillRect/>
+                    </a:stretch>
+                  </pic:blipFill>
+                  <pic:spPr>
+                    <a:xfrm>
+                      <a:off x="0" y="0"/>
+                      <a:ext cx="5600700" cy="2313305"/>
+                    </a:xfrm>
+                    <a:prstGeom prst="rect">
+                      <a:avLst/>
+                    </a:prstGeom>
+                  </pic:spPr>
+                </pic:pic>
+              </a:graphicData>
+            </a:graphic>
+          </wp:inline>
+        </w:drawing>
+      </w:r>
+    </w:p>
+    <w:p>
+      <w:r>
+        <w:t xml:space="preserve">Las imágenes anteriores corresponden a las clases que no cumplían con los principios previamente explicados ahora se muestra la solución. </w:t>
+      </w:r>
+    </w:p>
+    <w:p>
+      <w:pPr>
+        <w:rPr>
+          <w:noProof/>
+        </w:rPr>
+      </w:pPr>
+      <w:r>
+        <w:rPr>
+          <w:noProof/>
+        </w:rPr>
+        <w:drawing>
+          <wp:inline distT="0" distB="0" distL="0" distR="0" wp14:anchorId="33CC9766" wp14:editId="03DCAB1F">
+            <wp:extent cx="2867025" cy="1737995"/>
+            <wp:effectExtent l="0" t="0" r="9525" b="0"/>
+            <wp:docPr id="11" name="Imagen 11"/>
+            <wp:cNvGraphicFramePr>
+              <a:graphicFrameLocks xmlns:a="http://schemas.openxmlformats.org/drawingml/2006/main" noChangeAspect="1"/>
+            </wp:cNvGraphicFramePr>
+            <a:graphic xmlns:a="http://schemas.openxmlformats.org/drawingml/2006/main">
+              <a:graphicData uri="http://schemas.openxmlformats.org/drawingml/2006/picture">
+                <pic:pic xmlns:pic="http://schemas.openxmlformats.org/drawingml/2006/picture">
+                  <pic:nvPicPr>
+                    <pic:cNvPr id="1" name=""/>
+                    <pic:cNvPicPr/>
+                  </pic:nvPicPr>
+                  <pic:blipFill>
+                    <a:blip r:embed="rId17"/>
+                    <a:stretch>
+                      <a:fillRect/>
+                    </a:stretch>
+                  </pic:blipFill>
+                  <pic:spPr>
+                    <a:xfrm>
+                      <a:off x="0" y="0"/>
+                      <a:ext cx="2876977" cy="1744028"/>
+                    </a:xfrm>
+                    <a:prstGeom prst="rect">
+                      <a:avLst/>
+                    </a:prstGeom>
+                  </pic:spPr>
+                </pic:pic>
+              </a:graphicData>
+            </a:graphic>
+          </wp:inline>
+        </w:drawing>
+      </w:r>
+      <w:r>
+        <w:rPr>
+          <w:noProof/>
+        </w:rPr>
+        <w:t xml:space="preserve"> </w:t>
+      </w:r>
+      <w:r>
+        <w:rPr>
+          <w:noProof/>
+        </w:rPr>
+        <w:drawing>
+          <wp:inline distT="0" distB="0" distL="0" distR="0" wp14:anchorId="4157135C" wp14:editId="3B295483">
+            <wp:extent cx="2809586" cy="1351915"/>
+            <wp:effectExtent l="0" t="0" r="0" b="635"/>
+            <wp:docPr id="12" name="Imagen 12"/>
+            <wp:cNvGraphicFramePr>
+              <a:graphicFrameLocks xmlns:a="http://schemas.openxmlformats.org/drawingml/2006/main" noChangeAspect="1"/>
+            </wp:cNvGraphicFramePr>
+            <a:graphic xmlns:a="http://schemas.openxmlformats.org/drawingml/2006/main">
+              <a:graphicData uri="http://schemas.openxmlformats.org/drawingml/2006/picture">
+                <pic:pic xmlns:pic="http://schemas.openxmlformats.org/drawingml/2006/picture">
+                  <pic:nvPicPr>
+                    <pic:cNvPr id="1" name=""/>
+                    <pic:cNvPicPr/>
+                  </pic:nvPicPr>
+                  <pic:blipFill>
+                    <a:blip r:embed="rId18"/>
+                    <a:stretch>
+                      <a:fillRect/>
+                    </a:stretch>
+                  </pic:blipFill>
+                  <pic:spPr>
+                    <a:xfrm>
+                      <a:off x="0" y="0"/>
+                      <a:ext cx="2822729" cy="1358239"/>
+                    </a:xfrm>
+                    <a:prstGeom prst="rect">
+                      <a:avLst/>
+                    </a:prstGeom>
+                  </pic:spPr>
+                </pic:pic>
+              </a:graphicData>
+            </a:graphic>
+          </wp:inline>
+        </w:drawing>
+      </w:r>
+    </w:p>
+    <w:p>
+      <w:r>
+        <w:rPr>
+          <w:noProof/>
+        </w:rPr>
+        <w:drawing>
+          <wp:inline distT="0" distB="0" distL="0" distR="0" wp14:anchorId="6D72BDEB" wp14:editId="7496F817">
+            <wp:extent cx="2905125" cy="914400"/>
+            <wp:effectExtent l="0" t="0" r="9525" b="0"/>
+            <wp:docPr id="13" name="Imagen 13"/>
+            <wp:cNvGraphicFramePr>
+              <a:graphicFrameLocks xmlns:a="http://schemas.openxmlformats.org/drawingml/2006/main" noChangeAspect="1"/>
+            </wp:cNvGraphicFramePr>
+            <a:graphic xmlns:a="http://schemas.openxmlformats.org/drawingml/2006/main">
+              <a:graphicData uri="http://schemas.openxmlformats.org/drawingml/2006/picture">
+                <pic:pic xmlns:pic="http://schemas.openxmlformats.org/drawingml/2006/picture">
+                  <pic:nvPicPr>
+                    <pic:cNvPr id="1" name=""/>
+                    <pic:cNvPicPr/>
+                  </pic:nvPicPr>
+                  <pic:blipFill>
+                    <a:blip r:embed="rId19"/>
+                    <a:stretch>
+                      <a:fillRect/>
+                    </a:stretch>
+                  </pic:blipFill>
+                  <pic:spPr>
+                    <a:xfrm>
+                      <a:off x="0" y="0"/>
+                      <a:ext cx="2905125" cy="914400"/>
+                    </a:xfrm>
+                    <a:prstGeom prst="rect">
+                      <a:avLst/>
+                    </a:prstGeom>
+                  </pic:spPr>
+                </pic:pic>
+              </a:graphicData>
+            </a:graphic>
+          </wp:inline>
+        </w:drawing>
+      </w:r>
+      <w:r>
+        <w:t xml:space="preserve"> </w:t>
+      </w:r>
+      <w:r>
+        <w:rPr>
+          <w:noProof/>
+        </w:rPr>
+        <w:drawing>
+          <wp:inline distT="0" distB="0" distL="0" distR="0" wp14:anchorId="7EFCF02E" wp14:editId="02010B25">
+            <wp:extent cx="5731510" cy="1171575"/>
+            <wp:effectExtent l="0" t="0" r="2540" b="9525"/>
+            <wp:docPr id="14" name="Imagen 14"/>
+            <wp:cNvGraphicFramePr>
+              <a:graphicFrameLocks xmlns:a="http://schemas.openxmlformats.org/drawingml/2006/main" noChangeAspect="1"/>
+            </wp:cNvGraphicFramePr>
+            <a:graphic xmlns:a="http://schemas.openxmlformats.org/drawingml/2006/main">
+              <a:graphicData uri="http://schemas.openxmlformats.org/drawingml/2006/picture">
+                <pic:pic xmlns:pic="http://schemas.openxmlformats.org/drawingml/2006/picture">
+                  <pic:nvPicPr>
+                    <pic:cNvPr id="1" name=""/>
+                    <pic:cNvPicPr/>
+                  </pic:nvPicPr>
+                  <pic:blipFill>
+                    <a:blip r:embed="rId20"/>
+                    <a:stretch>
+                      <a:fillRect/>
+                    </a:stretch>
+                  </pic:blipFill>
+                  <pic:spPr>
+                    <a:xfrm>
+                      <a:off x="0" y="0"/>
+                      <a:ext cx="5731510" cy="1171575"/>
+                    </a:xfrm>
+                    <a:prstGeom prst="rect">
+                      <a:avLst/>
+                    </a:prstGeom>
+                  </pic:spPr>
+                </pic:pic>
+              </a:graphicData>
+            </a:graphic>
+          </wp:inline>
+        </w:drawing>
+      </w:r>
+    </w:p>
+    <w:p/>
+    <w:p>
+      <w:pPr>
+        <w:rPr>
+          <w:b/>
+        </w:rPr>
+      </w:pPr>
+      <w:r>
+        <w:rPr>
+          <w:b/>
+        </w:rPr>
+        <w:t>Paquete Otros y Procesos</w:t>
+      </w:r>
+    </w:p>
+    <w:p>
+      <w:r>
+        <w:t xml:space="preserve">Se viola el OCP porque la clase </w:t>
+      </w:r>
+      <w:proofErr w:type="spellStart"/>
+      <w:r>
+        <w:t>OperacionesAderezo</w:t>
+      </w:r>
+      <w:proofErr w:type="spellEnd"/>
+      <w:r>
+        <w:t xml:space="preserve"> tiene código para cada tipo de postre, y si se agrega un nuevo postre habrá que modificar la clase. La solución es hacer que los métodos </w:t>
+      </w:r>
+      <w:proofErr w:type="spellStart"/>
+      <w:r>
+        <w:t>agregarAderezo</w:t>
+      </w:r>
+      <w:proofErr w:type="spellEnd"/>
+      <w:r>
+        <w:t xml:space="preserve"> y </w:t>
+      </w:r>
+      <w:proofErr w:type="spellStart"/>
+      <w:r>
+        <w:t>quitarAderezo</w:t>
+      </w:r>
+      <w:proofErr w:type="spellEnd"/>
+      <w:r>
+        <w:t xml:space="preserve"> reciban un Postre, no un Helado o un Pastel. Además, esto permite usar el DIP, porque la clase </w:t>
+      </w:r>
+      <w:proofErr w:type="spellStart"/>
+      <w:r>
+        <w:t>OperacionesAderezo</w:t>
+      </w:r>
+      <w:proofErr w:type="spellEnd"/>
+      <w:r>
+        <w:t xml:space="preserve"> ya no depende de implementaciones de los postres, sino de la clase Postre.</w:t>
+      </w:r>
+    </w:p>
+    <w:p>
+      <w:r>
+        <w:t>La imagen mostrada a continuación corresponde al error mencionado.</w:t>
+      </w:r>
+    </w:p>
+    <w:p>
+      <w:r>
+        <w:rPr>
+          <w:noProof/>
+        </w:rPr>
+        <w:lastRenderedPageBreak/>
+        <w:drawing>
+          <wp:inline distT="0" distB="0" distL="0" distR="0" wp14:anchorId="09DCCB34" wp14:editId="7F0BD215">
+            <wp:extent cx="5731510" cy="2938145"/>
+            <wp:effectExtent l="0" t="0" r="2540" b="0"/>
+            <wp:docPr id="15" name="Imagen 15"/>
+            <wp:cNvGraphicFramePr>
+              <a:graphicFrameLocks xmlns:a="http://schemas.openxmlformats.org/drawingml/2006/main" noChangeAspect="1"/>
+            </wp:cNvGraphicFramePr>
+            <a:graphic xmlns:a="http://schemas.openxmlformats.org/drawingml/2006/main">
+              <a:graphicData uri="http://schemas.openxmlformats.org/drawingml/2006/picture">
+                <pic:pic xmlns:pic="http://schemas.openxmlformats.org/drawingml/2006/picture">
+                  <pic:nvPicPr>
+                    <pic:cNvPr id="1" name=""/>
+                    <pic:cNvPicPr/>
+                  </pic:nvPicPr>
+                  <pic:blipFill>
+                    <a:blip r:embed="rId21"/>
+                    <a:stretch>
+                      <a:fillRect/>
+                    </a:stretch>
+                  </pic:blipFill>
+                  <pic:spPr>
+                    <a:xfrm>
+                      <a:off x="0" y="0"/>
+                      <a:ext cx="5731510" cy="2938145"/>
+                    </a:xfrm>
+                    <a:prstGeom prst="rect">
+                      <a:avLst/>
+                    </a:prstGeom>
+                  </pic:spPr>
+                </pic:pic>
+              </a:graphicData>
+            </a:graphic>
+          </wp:inline>
+        </w:drawing>
+      </w:r>
+    </w:p>
+    <w:p>
+      <w:r>
+        <w:t xml:space="preserve">A </w:t>
+      </w:r>
+      <w:proofErr w:type="gramStart"/>
+      <w:r>
+        <w:t>continuación</w:t>
+      </w:r>
+      <w:proofErr w:type="gramEnd"/>
+      <w:r>
+        <w:t xml:space="preserve"> se presenta la solución explicada anteriormente.</w:t>
+      </w:r>
+    </w:p>
+    <w:p>
+      <w:r>
+        <w:rPr>
+          <w:noProof/>
+        </w:rPr>
+        <w:drawing>
+          <wp:inline distT="0" distB="0" distL="0" distR="0" wp14:anchorId="43811423" wp14:editId="557EC67E">
+            <wp:extent cx="5562600" cy="1581150"/>
+            <wp:effectExtent l="0" t="0" r="0" b="0"/>
+            <wp:docPr id="16" name="Imagen 16"/>
+            <wp:cNvGraphicFramePr>
+              <a:graphicFrameLocks xmlns:a="http://schemas.openxmlformats.org/drawingml/2006/main" noChangeAspect="1"/>
+            </wp:cNvGraphicFramePr>
+            <a:graphic xmlns:a="http://schemas.openxmlformats.org/drawingml/2006/main">
+              <a:graphicData uri="http://schemas.openxmlformats.org/drawingml/2006/picture">
+                <pic:pic xmlns:pic="http://schemas.openxmlformats.org/drawingml/2006/picture">
+                  <pic:nvPicPr>
+                    <pic:cNvPr id="1" name=""/>
+                    <pic:cNvPicPr/>
+                  </pic:nvPicPr>
+                  <pic:blipFill>
+                    <a:blip r:embed="rId22"/>
+                    <a:stretch>
+                      <a:fillRect/>
+                    </a:stretch>
+                  </pic:blipFill>
+                  <pic:spPr>
+                    <a:xfrm>
+                      <a:off x="0" y="0"/>
+                      <a:ext cx="5562600" cy="1581150"/>
+                    </a:xfrm>
+                    <a:prstGeom prst="rect">
+                      <a:avLst/>
+                    </a:prstGeom>
+                  </pic:spPr>
+                </pic:pic>
+              </a:graphicData>
+            </a:graphic>
+          </wp:inline>
+        </w:drawing>
+      </w:r>
+    </w:p>
+    <w:p>
       <w:bookmarkStart w:id="0" w:name="_GoBack"/>
       <w:bookmarkEnd w:id="0"/>
     </w:p>
-    <w:p>
-      <w:pPr>
-        <w:rPr>
-          <w:b/>
-        </w:rPr>
-      </w:pPr>
-      <w:r>
-        <w:rPr>
-          <w:b/>
-        </w:rPr>
-        <w:lastRenderedPageBreak/>
-        <w:t>Paquete postres</w:t>
-      </w:r>
-    </w:p>
-    <w:p>
-      <w:r>
-        <w:t xml:space="preserve">Se está violando el SRP puesto que en la clase Helado y Pastel hay responsabilidades que no pertenecen a las mismas, en este caso la de calcular el precio final de ambos. Adicionalmente se viola el OCP, ya que </w:t>
-      </w:r>
-      <w:r>
-        <w:t>el método no está directamente relacionado con el producto, el cálculo del precio es el mismo.</w:t>
-      </w:r>
-    </w:p>
-    <w:p>
-      <w:pPr>
-        <w:rPr>
-          <w:b/>
-        </w:rPr>
-      </w:pPr>
-      <w:r>
-        <w:rPr>
-          <w:b/>
-        </w:rPr>
-        <w:t>Paquete Otros y Procesos</w:t>
-      </w:r>
-    </w:p>
-    <w:p>
-      <w:pPr>
-        <w:rPr>
-          <w:u w:val="single"/>
-        </w:rPr>
-      </w:pPr>
-      <w:r>
-        <w:t>Se viola el OCP porque la clase OperacionesAderezo tiene código para cada tipo de postre, y si se agrega un nuevo postre habrá que modificar la clase. La solución es hacer que los métodos agregarAderezo y quitarAderezo reciban un Postre, no un Helado o un Pastel. Además, esto permite usar el DIP, porque la clase OperacionesAderezo ya no depende de implementaciones de los postres, sino de la clase Postre.</w:t>
-      </w:r>
-    </w:p>
     <w:sectPr>
-      <w:footerReference w:type="default" r:id="rId7"/>
+      <w:footerReference w:type="default" r:id="rId23"/>
       <w:pgSz w:w="11906" w:h="16838"/>
       <w:pgMar w:top="1440" w:right="1440" w:bottom="1440" w:left="1440" w:header="720" w:footer="720" w:gutter="0"/>
       <w:cols w:space="720"/>
@@ -392,7 +1293,7 @@
 </file>
 
 <file path=word/endnotes.xml><?xml version="1.0" encoding="utf-8"?>
-<w:endnotes xmlns:wpc="http://schemas.microsoft.com/office/word/2010/wordprocessingCanvas" xmlns:cx="http://schemas.microsoft.com/office/drawing/2014/chartex" xmlns:mc="http://schemas.openxmlformats.org/markup-compatibility/2006" xmlns:o="urn:schemas-microsoft-com:office:office" xmlns:r="http://schemas.openxmlformats.org/officeDocument/2006/relationships" xmlns:m="http://schemas.openxmlformats.org/officeDocument/2006/math" xmlns:v="urn:schemas-microsoft-com:vml" xmlns:wp14="http://schemas.microsoft.com/office/word/2010/wordprocessingDrawing" xmlns:wp="http://schemas.openxmlformats.org/drawingml/2006/wordprocessingDrawing" xmlns:w10="urn:schemas-microsoft-com:office:word" xmlns:w="http://schemas.openxmlformats.org/wordprocessingml/2006/main" xmlns:w14="http://schemas.microsoft.com/office/word/2010/wordml" xmlns:w15="http://schemas.microsoft.com/office/word/2012/wordml" xmlns:w16se="http://schemas.microsoft.com/office/word/2015/wordml/symex" xmlns:wpg="http://schemas.microsoft.com/office/word/2010/wordprocessingGroup" xmlns:wpi="http://schemas.microsoft.com/office/word/2010/wordprocessingInk" xmlns:wne="http://schemas.microsoft.com/office/word/2006/wordml" xmlns:wps="http://schemas.microsoft.com/office/word/2010/wordprocessingShape" mc:Ignorable="w14 w15 w16se wp14">
+<w:endnotes xmlns:wpc="http://schemas.microsoft.com/office/word/2010/wordprocessingCanvas" xmlns:cx="http://schemas.microsoft.com/office/drawing/2014/chartex" xmlns:cx1="http://schemas.microsoft.com/office/drawing/2015/9/8/chartex" xmlns:cx2="http://schemas.microsoft.com/office/drawing/2015/10/21/chartex" xmlns:cx3="http://schemas.microsoft.com/office/drawing/2016/5/9/chartex" xmlns:cx4="http://schemas.microsoft.com/office/drawing/2016/5/10/chartex" xmlns:cx5="http://schemas.microsoft.com/office/drawing/2016/5/11/chartex" xmlns:cx6="http://schemas.microsoft.com/office/drawing/2016/5/12/chartex" xmlns:cx7="http://schemas.microsoft.com/office/drawing/2016/5/13/chartex" xmlns:cx8="http://schemas.microsoft.com/office/drawing/2016/5/14/chartex" xmlns:mc="http://schemas.openxmlformats.org/markup-compatibility/2006" xmlns:aink="http://schemas.microsoft.com/office/drawing/2016/ink" xmlns:am3d="http://schemas.microsoft.com/office/drawing/2017/model3d" xmlns:o="urn:schemas-microsoft-com:office:office" xmlns:r="http://schemas.openxmlformats.org/officeDocument/2006/relationships" xmlns:m="http://schemas.openxmlformats.org/officeDocument/2006/math" xmlns:v="urn:schemas-microsoft-com:vml" xmlns:wp14="http://schemas.microsoft.com/office/word/2010/wordprocessingDrawing" xmlns:wp="http://schemas.openxmlformats.org/drawingml/2006/wordprocessingDrawing" xmlns:w10="urn:schemas-microsoft-com:office:word" xmlns:w="http://schemas.openxmlformats.org/wordprocessingml/2006/main" xmlns:w14="http://schemas.microsoft.com/office/word/2010/wordml" xmlns:w15="http://schemas.microsoft.com/office/word/2012/wordml" xmlns:w16cid="http://schemas.microsoft.com/office/word/2016/wordml/cid" xmlns:w16se="http://schemas.microsoft.com/office/word/2015/wordml/symex" xmlns:wpg="http://schemas.microsoft.com/office/word/2010/wordprocessingGroup" xmlns:wpi="http://schemas.microsoft.com/office/word/2010/wordprocessingInk" xmlns:wne="http://schemas.microsoft.com/office/word/2006/wordml" xmlns:wps="http://schemas.microsoft.com/office/word/2010/wordprocessingShape" mc:Ignorable="w14 w15 w16se w16cid wp14">
   <w:endnote w:type="separator" w:id="-1">
     <w:p>
       <w:pPr>
@@ -417,7 +1318,7 @@
 </file>
 
 <file path=word/footer1.xml><?xml version="1.0" encoding="utf-8"?>
-<w:ftr xmlns:wpc="http://schemas.microsoft.com/office/word/2010/wordprocessingCanvas" xmlns:cx="http://schemas.microsoft.com/office/drawing/2014/chartex" xmlns:mc="http://schemas.openxmlformats.org/markup-compatibility/2006" xmlns:o="urn:schemas-microsoft-com:office:office" xmlns:r="http://schemas.openxmlformats.org/officeDocument/2006/relationships" xmlns:m="http://schemas.openxmlformats.org/officeDocument/2006/math" xmlns:v="urn:schemas-microsoft-com:vml" xmlns:wp14="http://schemas.microsoft.com/office/word/2010/wordprocessingDrawing" xmlns:wp="http://schemas.openxmlformats.org/drawingml/2006/wordprocessingDrawing" xmlns:w10="urn:schemas-microsoft-com:office:word" xmlns:w="http://schemas.openxmlformats.org/wordprocessingml/2006/main" xmlns:w14="http://schemas.microsoft.com/office/word/2010/wordml" xmlns:w15="http://schemas.microsoft.com/office/word/2012/wordml" xmlns:w16se="http://schemas.microsoft.com/office/word/2015/wordml/symex" xmlns:wpg="http://schemas.microsoft.com/office/word/2010/wordprocessingGroup" xmlns:wpi="http://schemas.microsoft.com/office/word/2010/wordprocessingInk" xmlns:wne="http://schemas.microsoft.com/office/word/2006/wordml" xmlns:wps="http://schemas.microsoft.com/office/word/2010/wordprocessingShape" mc:Ignorable="w14 w15 w16se wp14">
+<w:ftr xmlns:wpc="http://schemas.microsoft.com/office/word/2010/wordprocessingCanvas" xmlns:cx="http://schemas.microsoft.com/office/drawing/2014/chartex" xmlns:cx1="http://schemas.microsoft.com/office/drawing/2015/9/8/chartex" xmlns:cx2="http://schemas.microsoft.com/office/drawing/2015/10/21/chartex" xmlns:cx3="http://schemas.microsoft.com/office/drawing/2016/5/9/chartex" xmlns:cx4="http://schemas.microsoft.com/office/drawing/2016/5/10/chartex" xmlns:cx5="http://schemas.microsoft.com/office/drawing/2016/5/11/chartex" xmlns:cx6="http://schemas.microsoft.com/office/drawing/2016/5/12/chartex" xmlns:cx7="http://schemas.microsoft.com/office/drawing/2016/5/13/chartex" xmlns:cx8="http://schemas.microsoft.com/office/drawing/2016/5/14/chartex" xmlns:mc="http://schemas.openxmlformats.org/markup-compatibility/2006" xmlns:aink="http://schemas.microsoft.com/office/drawing/2016/ink" xmlns:am3d="http://schemas.microsoft.com/office/drawing/2017/model3d" xmlns:o="urn:schemas-microsoft-com:office:office" xmlns:r="http://schemas.openxmlformats.org/officeDocument/2006/relationships" xmlns:m="http://schemas.openxmlformats.org/officeDocument/2006/math" xmlns:v="urn:schemas-microsoft-com:vml" xmlns:wp14="http://schemas.microsoft.com/office/word/2010/wordprocessingDrawing" xmlns:wp="http://schemas.openxmlformats.org/drawingml/2006/wordprocessingDrawing" xmlns:w10="urn:schemas-microsoft-com:office:word" xmlns:w="http://schemas.openxmlformats.org/wordprocessingml/2006/main" xmlns:w14="http://schemas.microsoft.com/office/word/2010/wordml" xmlns:w15="http://schemas.microsoft.com/office/word/2012/wordml" xmlns:w16cid="http://schemas.microsoft.com/office/word/2016/wordml/cid" xmlns:w16se="http://schemas.microsoft.com/office/word/2015/wordml/symex" xmlns:wpg="http://schemas.microsoft.com/office/word/2010/wordprocessingGroup" xmlns:wpi="http://schemas.microsoft.com/office/word/2010/wordprocessingInk" xmlns:wne="http://schemas.microsoft.com/office/word/2006/wordml" xmlns:wps="http://schemas.microsoft.com/office/word/2010/wordprocessingShape" mc:Ignorable="w14 w15 w16se w16cid wp14">
   <w:sdt>
     <w:sdtPr>
       <w:id w:val="966018112"/>
@@ -470,7 +1371,7 @@
 </file>
 
 <file path=word/footnotes.xml><?xml version="1.0" encoding="utf-8"?>
-<w:footnotes xmlns:wpc="http://schemas.microsoft.com/office/word/2010/wordprocessingCanvas" xmlns:cx="http://schemas.microsoft.com/office/drawing/2014/chartex" xmlns:mc="http://schemas.openxmlformats.org/markup-compatibility/2006" xmlns:o="urn:schemas-microsoft-com:office:office" xmlns:r="http://schemas.openxmlformats.org/officeDocument/2006/relationships" xmlns:m="http://schemas.openxmlformats.org/officeDocument/2006/math" xmlns:v="urn:schemas-microsoft-com:vml" xmlns:wp14="http://schemas.microsoft.com/office/word/2010/wordprocessingDrawing" xmlns:wp="http://schemas.openxmlformats.org/drawingml/2006/wordprocessingDrawing" xmlns:w10="urn:schemas-microsoft-com:office:word" xmlns:w="http://schemas.openxmlformats.org/wordprocessingml/2006/main" xmlns:w14="http://schemas.microsoft.com/office/word/2010/wordml" xmlns:w15="http://schemas.microsoft.com/office/word/2012/wordml" xmlns:w16se="http://schemas.microsoft.com/office/word/2015/wordml/symex" xmlns:wpg="http://schemas.microsoft.com/office/word/2010/wordprocessingGroup" xmlns:wpi="http://schemas.microsoft.com/office/word/2010/wordprocessingInk" xmlns:wne="http://schemas.microsoft.com/office/word/2006/wordml" xmlns:wps="http://schemas.microsoft.com/office/word/2010/wordprocessingShape" mc:Ignorable="w14 w15 w16se wp14">
+<w:footnotes xmlns:wpc="http://schemas.microsoft.com/office/word/2010/wordprocessingCanvas" xmlns:cx="http://schemas.microsoft.com/office/drawing/2014/chartex" xmlns:cx1="http://schemas.microsoft.com/office/drawing/2015/9/8/chartex" xmlns:cx2="http://schemas.microsoft.com/office/drawing/2015/10/21/chartex" xmlns:cx3="http://schemas.microsoft.com/office/drawing/2016/5/9/chartex" xmlns:cx4="http://schemas.microsoft.com/office/drawing/2016/5/10/chartex" xmlns:cx5="http://schemas.microsoft.com/office/drawing/2016/5/11/chartex" xmlns:cx6="http://schemas.microsoft.com/office/drawing/2016/5/12/chartex" xmlns:cx7="http://schemas.microsoft.com/office/drawing/2016/5/13/chartex" xmlns:cx8="http://schemas.microsoft.com/office/drawing/2016/5/14/chartex" xmlns:mc="http://schemas.openxmlformats.org/markup-compatibility/2006" xmlns:aink="http://schemas.microsoft.com/office/drawing/2016/ink" xmlns:am3d="http://schemas.microsoft.com/office/drawing/2017/model3d" xmlns:o="urn:schemas-microsoft-com:office:office" xmlns:r="http://schemas.openxmlformats.org/officeDocument/2006/relationships" xmlns:m="http://schemas.openxmlformats.org/officeDocument/2006/math" xmlns:v="urn:schemas-microsoft-com:vml" xmlns:wp14="http://schemas.microsoft.com/office/word/2010/wordprocessingDrawing" xmlns:wp="http://schemas.openxmlformats.org/drawingml/2006/wordprocessingDrawing" xmlns:w10="urn:schemas-microsoft-com:office:word" xmlns:w="http://schemas.openxmlformats.org/wordprocessingml/2006/main" xmlns:w14="http://schemas.microsoft.com/office/word/2010/wordml" xmlns:w15="http://schemas.microsoft.com/office/word/2012/wordml" xmlns:w16cid="http://schemas.microsoft.com/office/word/2016/wordml/cid" xmlns:w16se="http://schemas.microsoft.com/office/word/2015/wordml/symex" xmlns:wpg="http://schemas.microsoft.com/office/word/2010/wordprocessingGroup" xmlns:wpi="http://schemas.microsoft.com/office/word/2010/wordprocessingInk" xmlns:wne="http://schemas.microsoft.com/office/word/2006/wordml" xmlns:wps="http://schemas.microsoft.com/office/word/2010/wordprocessingShape" mc:Ignorable="w14 w15 w16se w16cid wp14">
   <w:footnote w:type="separator" w:id="-1">
     <w:p>
       <w:pPr>
@@ -495,7 +1396,7 @@
 </file>
 
 <file path=word/numbering.xml><?xml version="1.0" encoding="utf-8"?>
-<w:numbering xmlns:wpc="http://schemas.microsoft.com/office/word/2010/wordprocessingCanvas" xmlns:cx="http://schemas.microsoft.com/office/drawing/2014/chartex" xmlns:mc="http://schemas.openxmlformats.org/markup-compatibility/2006" xmlns:o="urn:schemas-microsoft-com:office:office" xmlns:r="http://schemas.openxmlformats.org/officeDocument/2006/relationships" xmlns:m="http://schemas.openxmlformats.org/officeDocument/2006/math" xmlns:v="urn:schemas-microsoft-com:vml" xmlns:wp14="http://schemas.microsoft.com/office/word/2010/wordprocessingDrawing" xmlns:wp="http://schemas.openxmlformats.org/drawingml/2006/wordprocessingDrawing" xmlns:w10="urn:schemas-microsoft-com:office:word" xmlns:w="http://schemas.openxmlformats.org/wordprocessingml/2006/main" xmlns:w14="http://schemas.microsoft.com/office/word/2010/wordml" xmlns:w15="http://schemas.microsoft.com/office/word/2012/wordml" xmlns:w16se="http://schemas.microsoft.com/office/word/2015/wordml/symex" xmlns:wpg="http://schemas.microsoft.com/office/word/2010/wordprocessingGroup" xmlns:wpi="http://schemas.microsoft.com/office/word/2010/wordprocessingInk" xmlns:wne="http://schemas.microsoft.com/office/word/2006/wordml" xmlns:wps="http://schemas.microsoft.com/office/word/2010/wordprocessingShape" mc:Ignorable="w14 w15 w16se wp14">
+<w:numbering xmlns:wpc="http://schemas.microsoft.com/office/word/2010/wordprocessingCanvas" xmlns:cx="http://schemas.microsoft.com/office/drawing/2014/chartex" xmlns:cx1="http://schemas.microsoft.com/office/drawing/2015/9/8/chartex" xmlns:cx2="http://schemas.microsoft.com/office/drawing/2015/10/21/chartex" xmlns:cx3="http://schemas.microsoft.com/office/drawing/2016/5/9/chartex" xmlns:cx4="http://schemas.microsoft.com/office/drawing/2016/5/10/chartex" xmlns:cx5="http://schemas.microsoft.com/office/drawing/2016/5/11/chartex" xmlns:cx6="http://schemas.microsoft.com/office/drawing/2016/5/12/chartex" xmlns:cx7="http://schemas.microsoft.com/office/drawing/2016/5/13/chartex" xmlns:cx8="http://schemas.microsoft.com/office/drawing/2016/5/14/chartex" xmlns:mc="http://schemas.openxmlformats.org/markup-compatibility/2006" xmlns:aink="http://schemas.microsoft.com/office/drawing/2016/ink" xmlns:am3d="http://schemas.microsoft.com/office/drawing/2017/model3d" xmlns:o="urn:schemas-microsoft-com:office:office" xmlns:r="http://schemas.openxmlformats.org/officeDocument/2006/relationships" xmlns:m="http://schemas.openxmlformats.org/officeDocument/2006/math" xmlns:v="urn:schemas-microsoft-com:vml" xmlns:wp14="http://schemas.microsoft.com/office/word/2010/wordprocessingDrawing" xmlns:wp="http://schemas.openxmlformats.org/drawingml/2006/wordprocessingDrawing" xmlns:w10="urn:schemas-microsoft-com:office:word" xmlns:w="http://schemas.openxmlformats.org/wordprocessingml/2006/main" xmlns:w14="http://schemas.microsoft.com/office/word/2010/wordml" xmlns:w15="http://schemas.microsoft.com/office/word/2012/wordml" xmlns:w16cid="http://schemas.microsoft.com/office/word/2016/wordml/cid" xmlns:w16se="http://schemas.microsoft.com/office/word/2015/wordml/symex" xmlns:wpg="http://schemas.microsoft.com/office/word/2010/wordprocessingGroup" xmlns:wpi="http://schemas.microsoft.com/office/word/2010/wordprocessingInk" xmlns:wne="http://schemas.microsoft.com/office/word/2006/wordml" xmlns:wps="http://schemas.microsoft.com/office/word/2010/wordprocessingShape" mc:Ignorable="w14 w15 w16se w16cid wp14">
   <w:abstractNum w:abstractNumId="0" w15:restartNumberingAfterBreak="0">
     <w:nsid w:val="218C20B9"/>
     <w:multiLevelType w:val="hybridMultilevel"/>
@@ -1520,7 +2421,7 @@
 </file>
 
 <file path=word/styles.xml><?xml version="1.0" encoding="utf-8"?>
-<w:styles xmlns:mc="http://schemas.openxmlformats.org/markup-compatibility/2006" xmlns:r="http://schemas.openxmlformats.org/officeDocument/2006/relationships" xmlns:w="http://schemas.openxmlformats.org/wordprocessingml/2006/main" xmlns:w14="http://schemas.microsoft.com/office/word/2010/wordml" xmlns:w15="http://schemas.microsoft.com/office/word/2012/wordml" xmlns:w16se="http://schemas.microsoft.com/office/word/2015/wordml/symex" mc:Ignorable="w14 w15 w16se">
+<w:styles xmlns:mc="http://schemas.openxmlformats.org/markup-compatibility/2006" xmlns:r="http://schemas.openxmlformats.org/officeDocument/2006/relationships" xmlns:w="http://schemas.openxmlformats.org/wordprocessingml/2006/main" xmlns:w14="http://schemas.microsoft.com/office/word/2010/wordml" xmlns:w15="http://schemas.microsoft.com/office/word/2012/wordml" xmlns:w16cid="http://schemas.microsoft.com/office/word/2016/wordml/cid" xmlns:w16se="http://schemas.microsoft.com/office/word/2015/wordml/symex" mc:Ignorable="w14 w15 w16se w16cid">
   <w:docDefaults>
     <w:rPrDefault>
       <w:rPr>
@@ -1536,7 +2437,7 @@
       </w:pPr>
     </w:pPrDefault>
   </w:docDefaults>
-  <w:latentStyles w:defLockedState="0" w:defUIPriority="99" w:defSemiHidden="0" w:defUnhideWhenUsed="0" w:defQFormat="0" w:count="371">
+  <w:latentStyles w:defLockedState="0" w:defUIPriority="99" w:defSemiHidden="0" w:defUnhideWhenUsed="0" w:defQFormat="0" w:count="375">
     <w:lsdException w:name="Normal" w:uiPriority="0" w:qFormat="1"/>
     <w:lsdException w:name="heading 1" w:uiPriority="9" w:qFormat="1"/>
     <w:lsdException w:name="heading 2" w:semiHidden="1" w:uiPriority="9" w:unhideWhenUsed="1" w:qFormat="1"/>
@@ -1642,7 +2543,6 @@
     <w:lsdException w:name="HTML Sample" w:semiHidden="1" w:unhideWhenUsed="1"/>
     <w:lsdException w:name="HTML Typewriter" w:semiHidden="1" w:unhideWhenUsed="1"/>
     <w:lsdException w:name="HTML Variable" w:semiHidden="1" w:unhideWhenUsed="1"/>
-    <w:lsdException w:name="Normal Table" w:semiHidden="1" w:unhideWhenUsed="1"/>
     <w:lsdException w:name="annotation subject" w:semiHidden="1" w:unhideWhenUsed="1"/>
     <w:lsdException w:name="No List" w:semiHidden="1" w:unhideWhenUsed="1"/>
     <w:lsdException w:name="Outline List 1" w:semiHidden="1" w:unhideWhenUsed="1"/>
@@ -1686,10 +2586,8 @@
     <w:lsdException w:name="Table Elegant" w:semiHidden="1" w:unhideWhenUsed="1"/>
     <w:lsdException w:name="Table Professional" w:semiHidden="1" w:unhideWhenUsed="1"/>
     <w:lsdException w:name="Table Subtle 1" w:semiHidden="1" w:unhideWhenUsed="1"/>
-    <w:lsdException w:name="Table Subtle 2" w:semiHidden="1" w:unhideWhenUsed="1"/>
     <w:lsdException w:name="Table Web 1" w:semiHidden="1" w:unhideWhenUsed="1"/>
     <w:lsdException w:name="Table Web 2" w:semiHidden="1" w:unhideWhenUsed="1"/>
-    <w:lsdException w:name="Table Web 3" w:semiHidden="1" w:unhideWhenUsed="1"/>
     <w:lsdException w:name="Balloon Text" w:semiHidden="1" w:unhideWhenUsed="1"/>
     <w:lsdException w:name="Table Grid" w:uiPriority="39"/>
     <w:lsdException w:name="Table Theme" w:semiHidden="1" w:unhideWhenUsed="1"/>
@@ -1908,6 +2806,10 @@
     <w:lsdException w:name="List Table 5 Dark Accent 6" w:uiPriority="50"/>
     <w:lsdException w:name="List Table 6 Colorful Accent 6" w:uiPriority="51"/>
     <w:lsdException w:name="List Table 7 Colorful Accent 6" w:uiPriority="52"/>
+    <w:lsdException w:name="Mention" w:semiHidden="1" w:unhideWhenUsed="1"/>
+    <w:lsdException w:name="Smart Hyperlink" w:semiHidden="1" w:unhideWhenUsed="1"/>
+    <w:lsdException w:name="Hashtag" w:semiHidden="1" w:unhideWhenUsed="1"/>
+    <w:lsdException w:name="Unresolved Mention" w:semiHidden="1" w:unhideWhenUsed="1"/>
   </w:latentStyles>
   <w:style w:type="paragraph" w:default="1" w:styleId="Normal">
     <w:name w:val="Normal"/>

</xml_diff>